<commit_message>
Documentação principal + manual
Documentação principal + manual
</commit_message>
<xml_diff>
--- a/docs/Odonto System Manager.docx
+++ b/docs/Odonto System Manager.docx
@@ -12604,11 +12604,17 @@
       </w:r>
     </w:p>
     <w:p>
+      <w:pPr>
+        <w:spacing w:line="360" w:lineRule="auto"/>
+      </w:pPr>
       <w:r>
         <w:t>Atualmente o processo de gerenciamento de uma clínica odontológica ocorre por meio de sistemas, há uma demanda na integração entre pacientes e clínica/odontólogos.</w:t>
       </w:r>
     </w:p>
     <w:p>
+      <w:pPr>
+        <w:spacing w:line="360" w:lineRule="auto"/>
+      </w:pPr>
       <w:r>
         <w:t xml:space="preserve">O fluxo de um atendimento se inicia pelo agendamento de uma consulta entre um paciente e um odontólogo, este agendamento é controlado pela secretária da clínica, que também controla as devidas cobranças. Uma vez que confirmado e iniciado um atendimento, o odontólogo ou seu assistente começa sua tarefa de manipulação de informações dentro do sistema, </w:t>
       </w:r>
@@ -12617,11 +12623,12 @@
       </w:r>
     </w:p>
     <w:p>
+      <w:pPr>
+        <w:spacing w:line="360" w:lineRule="auto"/>
+      </w:pPr>
       <w:r>
         <w:t>O principal componente do atendimento é o odontograma, nele são registradas as informações de sobre a saúde de cada dente do paciente, devida complexidade de um odontograma, são notados sistemas precários e com certo nível de dificuldade que afeta a produtividade do odontólogo.</w:t>
       </w:r>
-      <w:bookmarkStart w:id="1" w:name="_GoBack"/>
-      <w:bookmarkEnd w:id="1"/>
     </w:p>
     <w:p>
       <w:pPr>
@@ -12658,6 +12665,7 @@
         <w:rPr>
           <w:color w:val="FF0000"/>
         </w:rPr>
+        <w:lastRenderedPageBreak/>
         <w:t>Atualmente o gerenciamento de uma clínica odontológica ocorre por meio de um sistema depreciado e com falta de atualizações, este sistema por sua vez tem se tornado cada vez mais problemático, já que necessita de um servidor local para execução de suas tarefas, acarretando em maiores custos para a clínica.</w:t>
       </w:r>
     </w:p>
@@ -12671,7 +12679,6 @@
         <w:rPr>
           <w:color w:val="FF0000"/>
         </w:rPr>
-        <w:lastRenderedPageBreak/>
         <w:t>Além dos problemas de infraestrutura, também entram na conta os problemas de usabilidade e ergonomia enfrentados pelos usuários, onde para realizar determinada tarefa o</w:t>
       </w:r>
       <w:r>
@@ -12770,6 +12777,19 @@
     </w:p>
     <w:p>
       <w:pPr>
+        <w:spacing w:line="360" w:lineRule="auto"/>
+      </w:pPr>
+      <w:r>
+        <w:t>Com um mercado relativamente grande na oferta de sistema odontológicos, busca-se destaque na ergonomia do odont</w:t>
+      </w:r>
+      <w:bookmarkStart w:id="1" w:name="_GoBack"/>
+      <w:bookmarkEnd w:id="1"/>
+      <w:r>
+        <w:t>ograma, peça essencial do sistema. Além da ergonomia no restante do sistema e baixo custo para pequenas clínicas, outra premissa importante é de facilitar a relação entre uma clínica e seu paciente.</w:t>
+      </w:r>
+    </w:p>
+    <w:p>
+      <w:pPr>
         <w:pStyle w:val="Ttulo1"/>
         <w:numPr>
           <w:ilvl w:val="2"/>
@@ -12777,7 +12797,21 @@
         </w:numPr>
       </w:pPr>
       <w:r>
-        <w:t>RESUMO DOS USUARIOS</w:t>
+        <w:t>RESUMO DOS USUÁ</w:t>
+      </w:r>
+      <w:r>
+        <w:t>RIOS</w:t>
+      </w:r>
+    </w:p>
+    <w:p>
+      <w:pPr>
+        <w:spacing w:line="360" w:lineRule="auto"/>
+      </w:pPr>
+      <w:r>
+        <w:t>Atualmente no sistema existe somente um usuário utilizável</w:t>
+      </w:r>
+      <w:r>
+        <w:t xml:space="preserve">, este usuário é utilizado pelo odontólogo responsável pela clínica e por sua secretária, que auxilia em algumas tarefas. </w:t>
       </w:r>
     </w:p>
     <w:p>
@@ -12789,6 +12823,7 @@
         </w:numPr>
       </w:pPr>
       <w:r>
+        <w:lastRenderedPageBreak/>
         <w:t>DESCRIÇÃO DO SISTEMA PROPOSTO</w:t>
       </w:r>
     </w:p>
@@ -13000,7 +13035,6 @@
           <w:color w:val="000000" w:themeColor="text1"/>
           <w:szCs w:val="24"/>
         </w:rPr>
-        <w:lastRenderedPageBreak/>
         <w:t>O sistema deverá permitir que o usuário do tipo “Gestor do sistema” acesse relatório gerenciais referentes ao financeiro e administração geral do sistema.</w:t>
       </w:r>
     </w:p>
@@ -13352,6 +13386,7 @@
           <w:color w:val="0D0D0D" w:themeColor="text1" w:themeTint="F2"/>
           <w:szCs w:val="24"/>
         </w:rPr>
+        <w:lastRenderedPageBreak/>
         <w:t xml:space="preserve">A </w:t>
       </w:r>
       <w:proofErr w:type="spellStart"/>
@@ -13704,7 +13739,6 @@
           <w:color w:val="0D0D0D" w:themeColor="text1" w:themeTint="F2"/>
           <w:szCs w:val="24"/>
         </w:rPr>
-        <w:lastRenderedPageBreak/>
         <w:t>O sistema não deverá permitir a exclusão de um serviço após o mesmo estar vinculado a qualquer outra área do sistema;</w:t>
       </w:r>
     </w:p>
@@ -14034,6 +14068,7 @@
           <w:color w:val="0D0D0D" w:themeColor="text1" w:themeTint="F2"/>
           <w:szCs w:val="24"/>
         </w:rPr>
+        <w:lastRenderedPageBreak/>
         <w:t>O odontólogo deverá ter a possibilidade de confirmar um agendamento.</w:t>
       </w:r>
     </w:p>
@@ -14330,7 +14365,6 @@
           <w:color w:val="0D0D0D" w:themeColor="text1" w:themeTint="F2"/>
           <w:szCs w:val="24"/>
         </w:rPr>
-        <w:lastRenderedPageBreak/>
         <w:t>Um atendimento deve ser composto por: paciente, data e hora de início, data e hora de fim, odontólogos, serviços</w:t>
       </w:r>
       <w:r>
@@ -14579,6 +14613,7 @@
           <w:color w:val="0D0D0D" w:themeColor="text1" w:themeTint="F2"/>
           <w:szCs w:val="24"/>
         </w:rPr>
+        <w:lastRenderedPageBreak/>
         <w:t>Um serviço poderá ser cancelado de um atendimento até determinada data após a realização e somente sob justificativa;</w:t>
       </w:r>
     </w:p>
@@ -14825,7 +14860,6 @@
           <w:color w:val="0D0D0D" w:themeColor="text1" w:themeTint="F2"/>
           <w:szCs w:val="24"/>
         </w:rPr>
-        <w:lastRenderedPageBreak/>
         <w:t>O sistema deverá permitir o controle de quantidade de materiais no estoque</w:t>
       </w:r>
       <w:r>
@@ -15025,6 +15059,7 @@
         <w:rPr>
           <w:color w:val="0D0D0D" w:themeColor="text1" w:themeTint="F2"/>
         </w:rPr>
+        <w:lastRenderedPageBreak/>
         <w:t>ODONTOGRAMA</w:t>
       </w:r>
       <w:bookmarkEnd w:id="16"/>
@@ -15327,7 +15362,6 @@
           <w:color w:val="0D0D0D" w:themeColor="text1" w:themeTint="F2"/>
           <w:szCs w:val="24"/>
         </w:rPr>
-        <w:lastRenderedPageBreak/>
         <w:t>Deverá ser possível a adição de serviços em cada dente.</w:t>
       </w:r>
     </w:p>
@@ -15566,6 +15600,7 @@
         <w:rPr>
           <w:color w:val="0D0D0D" w:themeColor="text1" w:themeTint="F2"/>
         </w:rPr>
+        <w:lastRenderedPageBreak/>
         <w:t>PACIENTE</w:t>
       </w:r>
       <w:bookmarkEnd w:id="18"/>
@@ -15867,7 +15902,6 @@
         <w:rPr>
           <w:color w:val="0D0D0D" w:themeColor="text1" w:themeTint="F2"/>
         </w:rPr>
-        <w:lastRenderedPageBreak/>
         <w:t>SECRETÁRIO</w:t>
       </w:r>
       <w:bookmarkEnd w:id="20"/>
@@ -16389,7 +16423,6 @@
           <w:rFonts w:cs="Arial"/>
           <w:color w:val="000000" w:themeColor="text1"/>
         </w:rPr>
-        <w:lastRenderedPageBreak/>
         <w:t>O</w:t>
       </w:r>
       <w:r>
@@ -16615,6 +16648,7 @@
         </w:numPr>
       </w:pPr>
       <w:r>
+        <w:lastRenderedPageBreak/>
         <w:t>MODELO DE CASOS E USO</w:t>
       </w:r>
     </w:p>
@@ -16687,7 +16721,7 @@
             <v:path o:extrusionok="f" gradientshapeok="t" o:connecttype="rect"/>
             <o:lock v:ext="edit" aspectratio="t"/>
           </v:shapetype>
-          <v:shape id="_x0000_i1029" type="#_x0000_t75" style="width:455.25pt;height:243pt;mso-left-percent:-10001;mso-top-percent:-10001;mso-position-horizontal:absolute;mso-position-horizontal-relative:char;mso-position-vertical:absolute;mso-position-vertical-relative:line;mso-left-percent:-10001;mso-top-percent:-10001">
+          <v:shape id="_x0000_i1025" type="#_x0000_t75" style="width:455.25pt;height:243pt;mso-left-percent:-10001;mso-top-percent:-10001;mso-position-horizontal:absolute;mso-position-horizontal-relative:char;mso-position-vertical:absolute;mso-position-vertical-relative:line;mso-left-percent:-10001;mso-top-percent:-10001">
             <v:imagedata r:id="rId7" o:title="UseCase"/>
           </v:shape>
         </w:pict>
@@ -16702,7 +16736,6 @@
         </w:numPr>
       </w:pPr>
       <w:r>
-        <w:lastRenderedPageBreak/>
         <w:t>ATORES</w:t>
       </w:r>
     </w:p>
@@ -16763,21 +16796,7 @@
           <w:rFonts w:cs="Arial"/>
           <w:szCs w:val="24"/>
         </w:rPr>
-        <w:t xml:space="preserve"> – Ator destinado ao profissional da área de saúde, tendo </w:t>
-      </w:r>
-      <w:r>
-        <w:rPr>
-          <w:rFonts w:cs="Arial"/>
-          <w:szCs w:val="24"/>
-        </w:rPr>
-        <w:t>todas as permissões que um ator do tipo Secretário</w:t>
-      </w:r>
-      <w:r>
-        <w:rPr>
-          <w:rFonts w:cs="Arial"/>
-          <w:szCs w:val="24"/>
-        </w:rPr>
-        <w:t>, com acréscimo de manutenção de serviços, odontogramas, atendimentos e orçamentos.</w:t>
+        <w:t xml:space="preserve"> – Ator destinado ao profissional da área de saúde, tendo todas as permissões que um ator do tipo Secretário, com acréscimo de manutenção de serviços, odontogramas, atendimentos e orçamentos.</w:t>
       </w:r>
     </w:p>
     <w:p>
@@ -18188,6 +18207,7 @@
                 <w:color w:val="000000"/>
                 <w:lang w:eastAsia="pt-BR"/>
               </w:rPr>
+              <w:lastRenderedPageBreak/>
               <w:t>Nome:</w:t>
             </w:r>
           </w:p>
@@ -18606,7 +18626,6 @@
                 <w:color w:val="000000"/>
                 <w:lang w:eastAsia="pt-BR"/>
               </w:rPr>
-              <w:lastRenderedPageBreak/>
               <w:t>Fluxo principal:</w:t>
             </w:r>
           </w:p>
@@ -19332,6 +19351,7 @@
                 <w:color w:val="000000"/>
                 <w:lang w:eastAsia="pt-BR"/>
               </w:rPr>
+              <w:lastRenderedPageBreak/>
               <w:t>Fluxo principal:</w:t>
             </w:r>
           </w:p>
@@ -19469,7 +19489,6 @@
                 <w:color w:val="000000"/>
                 <w:lang w:eastAsia="pt-BR"/>
               </w:rPr>
-              <w:lastRenderedPageBreak/>
               <w:t>Fluxo alternativo:</w:t>
             </w:r>
           </w:p>
@@ -19990,6 +20009,7 @@
                 <w:color w:val="000000"/>
                 <w:lang w:eastAsia="pt-BR"/>
               </w:rPr>
+              <w:lastRenderedPageBreak/>
               <w:t>Fluxo principal:</w:t>
             </w:r>
           </w:p>
@@ -20541,7 +20561,6 @@
                 <w:color w:val="000000"/>
                 <w:lang w:eastAsia="pt-BR"/>
               </w:rPr>
-              <w:lastRenderedPageBreak/>
               <w:t>Pré-condição:</w:t>
             </w:r>
           </w:p>
@@ -20749,6 +20768,7 @@
                 <w:color w:val="000000"/>
                 <w:lang w:eastAsia="pt-BR"/>
               </w:rPr>
+              <w:lastRenderedPageBreak/>
               <w:t>Fluxo principal:</w:t>
             </w:r>
           </w:p>
@@ -31909,7 +31929,7 @@
 </file>
 
 <file path=customXml/itemProps1.xml><?xml version="1.0" encoding="utf-8"?>
-<ds:datastoreItem xmlns:ds="http://schemas.openxmlformats.org/officeDocument/2006/customXml" ds:itemID="{6370361A-9848-4AFB-8B3F-AB0B456C9A7C}">
+<ds:datastoreItem xmlns:ds="http://schemas.openxmlformats.org/officeDocument/2006/customXml" ds:itemID="{EECBE4D3-92BD-4F20-8314-4E37AE134EAC}">
   <ds:schemaRefs>
     <ds:schemaRef ds:uri="http://schemas.openxmlformats.org/officeDocument/2006/bibliography"/>
   </ds:schemaRefs>

</xml_diff>